<commit_message>
adding migrations project (which create DB in EF core). Update doc Настройка миграции EF Core.docx changed references between projects ServerApp->FC_EMDB.Migrations->FC_EMDB.Database->FC_EMDB
</commit_message>
<xml_diff>
--- a/ServerApp/ServerApp/Docs/Настройка миграции EF Core.docx
+++ b/ServerApp/ServerApp/Docs/Настройка миграции EF Core.docx
@@ -255,15 +255,7 @@
           <w:sz w:val="24"/>
           <w:szCs w:val="24"/>
         </w:rPr>
-        <w:t xml:space="preserve">» произвести миграцию в проект </w:t>
-      </w:r>
-      <w:r>
-        <w:rPr>
-          <w:rFonts w:ascii="Arial" w:hAnsi="Arial" w:cs="Arial"/>
-          <w:sz w:val="24"/>
-          <w:szCs w:val="24"/>
-        </w:rPr>
-        <w:t>«</w:t>
+        <w:t>» произвести миграцию в проект «</w:t>
       </w:r>
       <w:proofErr w:type="spellStart"/>
       <w:r>
@@ -358,18 +350,7 @@
           <w:szCs w:val="19"/>
           <w:lang w:val="en-US"/>
         </w:rPr>
-        <w:t xml:space="preserve">PM&gt; </w:t>
-      </w:r>
-      <w:bookmarkStart w:id="0" w:name="_GoBack"/>
-      <w:r>
-        <w:rPr>
-          <w:rFonts w:ascii="Consolas" w:hAnsi="Consolas" w:cs="Consolas"/>
-          <w:color w:val="000000"/>
-          <w:sz w:val="19"/>
-          <w:szCs w:val="19"/>
-          <w:lang w:val="en-US"/>
-        </w:rPr>
-        <w:t xml:space="preserve">cd </w:t>
+        <w:t xml:space="preserve">PM&gt; cd </w:t>
       </w:r>
       <w:proofErr w:type="spellStart"/>
       <w:r>
@@ -393,7 +374,6 @@
         </w:rPr>
         <w:t>/</w:t>
       </w:r>
-      <w:bookmarkEnd w:id="0"/>
     </w:p>
     <w:p>
       <w:pPr>
@@ -974,15 +954,7 @@
           <w:sz w:val="24"/>
           <w:szCs w:val="24"/>
         </w:rPr>
-        <w:t>Изменить сборку</w:t>
-      </w:r>
-      <w:r>
-        <w:rPr>
-          <w:rFonts w:ascii="Arial" w:hAnsi="Arial" w:cs="Arial"/>
-          <w:sz w:val="24"/>
-          <w:szCs w:val="24"/>
-        </w:rPr>
-        <w:t xml:space="preserve"> миграций</w:t>
+        <w:t>Изменить сборку миграций</w:t>
       </w:r>
     </w:p>
     <w:p>
@@ -1082,64 +1054,8 @@
           <w:szCs w:val="19"/>
           <w:lang w:val="en-US"/>
         </w:rPr>
-        <w:t xml:space="preserve"> </w:t>
-      </w:r>
-      <w:proofErr w:type="spellStart"/>
-      <w:r>
-        <w:rPr>
-          <w:rFonts w:ascii="Consolas" w:hAnsi="Consolas" w:cs="Consolas"/>
-          <w:color w:val="000000"/>
-          <w:sz w:val="19"/>
-          <w:szCs w:val="19"/>
-          <w:lang w:val="en-US"/>
-        </w:rPr>
-        <w:t>migrations</w:t>
-      </w:r>
-      <w:proofErr w:type="spellEnd"/>
-      <w:r>
-        <w:rPr>
-          <w:rFonts w:ascii="Consolas" w:hAnsi="Consolas" w:cs="Consolas"/>
-          <w:color w:val="000000"/>
-          <w:sz w:val="19"/>
-          <w:szCs w:val="19"/>
-          <w:lang w:val="en-US"/>
-        </w:rPr>
-        <w:t xml:space="preserve"> </w:t>
-      </w:r>
-      <w:proofErr w:type="spellStart"/>
-      <w:r>
-        <w:rPr>
-          <w:rFonts w:ascii="Consolas" w:hAnsi="Consolas" w:cs="Consolas"/>
-          <w:color w:val="000000"/>
-          <w:sz w:val="19"/>
-          <w:szCs w:val="19"/>
-          <w:lang w:val="en-US"/>
-        </w:rPr>
-        <w:t>add</w:t>
-      </w:r>
-      <w:proofErr w:type="spellEnd"/>
-      <w:r>
-        <w:rPr>
-          <w:rFonts w:ascii="Consolas" w:hAnsi="Consolas" w:cs="Consolas"/>
-          <w:color w:val="000000"/>
-          <w:sz w:val="19"/>
-          <w:szCs w:val="19"/>
-          <w:lang w:val="en-US"/>
-        </w:rPr>
-        <w:t xml:space="preserve"> </w:t>
-      </w:r>
-      <w:proofErr w:type="spellStart"/>
-      <w:r>
-        <w:rPr>
-          <w:rFonts w:ascii="Consolas" w:hAnsi="Consolas" w:cs="Consolas"/>
-          <w:color w:val="000000"/>
-          <w:sz w:val="19"/>
-          <w:szCs w:val="19"/>
-          <w:lang w:val="en-US"/>
-        </w:rPr>
-        <w:t>Initial</w:t>
-      </w:r>
-      <w:proofErr w:type="spellEnd"/>
+        <w:t xml:space="preserve"> migrations add Initial</w:t>
+      </w:r>
     </w:p>
     <w:p>
       <w:pPr>
@@ -1160,108 +1076,8 @@
           <w:szCs w:val="19"/>
           <w:lang w:val="en-US"/>
         </w:rPr>
-        <w:t xml:space="preserve">// </w:t>
-      </w:r>
-      <w:proofErr w:type="spellStart"/>
-      <w:r>
-        <w:rPr>
-          <w:rFonts w:ascii="Consolas" w:hAnsi="Consolas" w:cs="Consolas"/>
-          <w:color w:val="000000"/>
-          <w:sz w:val="19"/>
-          <w:szCs w:val="19"/>
-          <w:lang w:val="en-US"/>
-        </w:rPr>
-        <w:t>change</w:t>
-      </w:r>
-      <w:proofErr w:type="spellEnd"/>
-      <w:r>
-        <w:rPr>
-          <w:rFonts w:ascii="Consolas" w:hAnsi="Consolas" w:cs="Consolas"/>
-          <w:color w:val="000000"/>
-          <w:sz w:val="19"/>
-          <w:szCs w:val="19"/>
-          <w:lang w:val="en-US"/>
-        </w:rPr>
-        <w:t xml:space="preserve"> </w:t>
-      </w:r>
-      <w:proofErr w:type="spellStart"/>
-      <w:r>
-        <w:rPr>
-          <w:rFonts w:ascii="Consolas" w:hAnsi="Consolas" w:cs="Consolas"/>
-          <w:color w:val="000000"/>
-          <w:sz w:val="19"/>
-          <w:szCs w:val="19"/>
-          <w:lang w:val="en-US"/>
-        </w:rPr>
-        <w:t>the</w:t>
-      </w:r>
-      <w:proofErr w:type="spellEnd"/>
-      <w:r>
-        <w:rPr>
-          <w:rFonts w:ascii="Consolas" w:hAnsi="Consolas" w:cs="Consolas"/>
-          <w:color w:val="000000"/>
-          <w:sz w:val="19"/>
-          <w:szCs w:val="19"/>
-          <w:lang w:val="en-US"/>
-        </w:rPr>
-        <w:t xml:space="preserve"> </w:t>
-      </w:r>
-      <w:proofErr w:type="spellStart"/>
-      <w:r>
-        <w:rPr>
-          <w:rFonts w:ascii="Consolas" w:hAnsi="Consolas" w:cs="Consolas"/>
-          <w:color w:val="000000"/>
-          <w:sz w:val="19"/>
-          <w:szCs w:val="19"/>
-          <w:lang w:val="en-US"/>
-        </w:rPr>
-        <w:t>default</w:t>
-      </w:r>
-      <w:proofErr w:type="spellEnd"/>
-      <w:r>
-        <w:rPr>
-          <w:rFonts w:ascii="Consolas" w:hAnsi="Consolas" w:cs="Consolas"/>
-          <w:color w:val="000000"/>
-          <w:sz w:val="19"/>
-          <w:szCs w:val="19"/>
-          <w:lang w:val="en-US"/>
-        </w:rPr>
-        <w:t xml:space="preserve"> </w:t>
-      </w:r>
-      <w:proofErr w:type="spellStart"/>
-      <w:r>
-        <w:rPr>
-          <w:rFonts w:ascii="Consolas" w:hAnsi="Consolas" w:cs="Consolas"/>
-          <w:color w:val="000000"/>
-          <w:sz w:val="19"/>
-          <w:szCs w:val="19"/>
-          <w:lang w:val="en-US"/>
-        </w:rPr>
-        <w:t>migrations</w:t>
-      </w:r>
-      <w:proofErr w:type="spellEnd"/>
-      <w:r>
-        <w:rPr>
-          <w:rFonts w:ascii="Consolas" w:hAnsi="Consolas" w:cs="Consolas"/>
-          <w:color w:val="000000"/>
-          <w:sz w:val="19"/>
-          <w:szCs w:val="19"/>
-          <w:lang w:val="en-US"/>
-        </w:rPr>
-        <w:t xml:space="preserve"> </w:t>
-      </w:r>
-      <w:proofErr w:type="spellStart"/>
-      <w:r>
-        <w:rPr>
-          <w:rFonts w:ascii="Consolas" w:hAnsi="Consolas" w:cs="Consolas"/>
-          <w:color w:val="000000"/>
-          <w:sz w:val="19"/>
-          <w:szCs w:val="19"/>
-          <w:lang w:val="en-US"/>
-        </w:rPr>
-        <w:t>assembly</w:t>
-      </w:r>
-      <w:proofErr w:type="spellEnd"/>
+        <w:t>// change the default migrations assembly</w:t>
+      </w:r>
     </w:p>
     <w:p>
       <w:pPr>
@@ -1350,9 +1166,285 @@
           <w:rFonts w:ascii="Arial" w:hAnsi="Arial" w:cs="Arial"/>
           <w:sz w:val="24"/>
           <w:szCs w:val="24"/>
-          <w:lang w:val="en-US"/>
-        </w:rPr>
-      </w:pPr>
+        </w:rPr>
+      </w:pPr>
+      <w:r>
+        <w:rPr>
+          <w:rFonts w:ascii="Arial" w:hAnsi="Arial" w:cs="Arial"/>
+          <w:sz w:val="24"/>
+          <w:szCs w:val="24"/>
+        </w:rPr>
+        <w:lastRenderedPageBreak/>
+        <w:t>Решение нашел тут</w:t>
+      </w:r>
+    </w:p>
+    <w:p>
+      <w:pPr>
+        <w:pStyle w:val="a4"/>
+        <w:rPr>
+          <w:rFonts w:ascii="Arial" w:hAnsi="Arial" w:cs="Arial"/>
+          <w:sz w:val="24"/>
+          <w:szCs w:val="24"/>
+        </w:rPr>
+      </w:pPr>
+      <w:hyperlink r:id="rId7" w:history="1">
+        <w:r>
+          <w:rPr>
+            <w:rStyle w:val="a5"/>
+            <w:rFonts w:ascii="Arial" w:hAnsi="Arial" w:cs="Arial"/>
+            <w:sz w:val="24"/>
+            <w:szCs w:val="24"/>
+          </w:rPr>
+          <w:t>https://github.com/bricelam/Sample-SplitMigrations</w:t>
+        </w:r>
+      </w:hyperlink>
+    </w:p>
+    <w:p>
+      <w:pPr>
+        <w:pStyle w:val="a4"/>
+        <w:rPr>
+          <w:rFonts w:ascii="Arial" w:hAnsi="Arial" w:cs="Arial"/>
+          <w:sz w:val="24"/>
+          <w:szCs w:val="24"/>
+        </w:rPr>
+      </w:pPr>
+    </w:p>
+    <w:p>
+      <w:pPr>
+        <w:pStyle w:val="a4"/>
+        <w:ind w:left="0"/>
+        <w:rPr>
+          <w:rFonts w:ascii="Arial" w:hAnsi="Arial" w:cs="Arial"/>
+          <w:sz w:val="24"/>
+          <w:szCs w:val="24"/>
+        </w:rPr>
+      </w:pPr>
+      <w:bookmarkStart w:id="0" w:name="_GoBack"/>
+      <w:r>
+        <w:rPr>
+          <w:noProof/>
+          <w:lang w:eastAsia="ru-RU"/>
+        </w:rPr>
+        <w:drawing>
+          <wp:inline distT="0" distB="0" distL="0" distR="0" wp14:anchorId="43F1948E" wp14:editId="244BFBDB">
+            <wp:extent cx="5940425" cy="5741035"/>
+            <wp:effectExtent l="0" t="0" r="3175" b="0"/>
+            <wp:docPr id="3" name="Рисунок 3"/>
+            <wp:cNvGraphicFramePr>
+              <a:graphicFrameLocks xmlns:a="http://schemas.openxmlformats.org/drawingml/2006/main" noChangeAspect="1"/>
+            </wp:cNvGraphicFramePr>
+            <a:graphic xmlns:a="http://schemas.openxmlformats.org/drawingml/2006/main">
+              <a:graphicData uri="http://schemas.openxmlformats.org/drawingml/2006/picture">
+                <pic:pic xmlns:pic="http://schemas.openxmlformats.org/drawingml/2006/picture">
+                  <pic:nvPicPr>
+                    <pic:cNvPr id="1" name=""/>
+                    <pic:cNvPicPr/>
+                  </pic:nvPicPr>
+                  <pic:blipFill>
+                    <a:blip r:embed="rId8"/>
+                    <a:stretch>
+                      <a:fillRect/>
+                    </a:stretch>
+                  </pic:blipFill>
+                  <pic:spPr>
+                    <a:xfrm>
+                      <a:off x="0" y="0"/>
+                      <a:ext cx="5940425" cy="5741035"/>
+                    </a:xfrm>
+                    <a:prstGeom prst="rect">
+                      <a:avLst/>
+                    </a:prstGeom>
+                  </pic:spPr>
+                </pic:pic>
+              </a:graphicData>
+            </a:graphic>
+          </wp:inline>
+        </w:drawing>
+      </w:r>
+      <w:bookmarkEnd w:id="0"/>
+    </w:p>
+    <w:p>
+      <w:pPr>
+        <w:pStyle w:val="a4"/>
+        <w:rPr>
+          <w:rFonts w:ascii="Arial" w:hAnsi="Arial" w:cs="Arial"/>
+          <w:sz w:val="24"/>
+          <w:szCs w:val="24"/>
+        </w:rPr>
+      </w:pPr>
+      <w:r>
+        <w:rPr>
+          <w:rFonts w:ascii="Arial" w:hAnsi="Arial" w:cs="Arial"/>
+          <w:sz w:val="24"/>
+          <w:szCs w:val="24"/>
+        </w:rPr>
+        <w:t>Вопрос</w:t>
+      </w:r>
+      <w:r>
+        <w:rPr>
+          <w:rFonts w:ascii="Arial" w:hAnsi="Arial" w:cs="Arial"/>
+          <w:sz w:val="24"/>
+          <w:szCs w:val="24"/>
+        </w:rPr>
+        <w:t>:</w:t>
+      </w:r>
+    </w:p>
+    <w:p>
+      <w:pPr>
+        <w:pStyle w:val="a4"/>
+        <w:rPr>
+          <w:rFonts w:ascii="Arial" w:hAnsi="Arial" w:cs="Arial"/>
+          <w:sz w:val="24"/>
+          <w:szCs w:val="24"/>
+        </w:rPr>
+      </w:pPr>
+      <w:r>
+        <w:rPr>
+          <w:rFonts w:ascii="Arial" w:hAnsi="Arial" w:cs="Arial"/>
+          <w:sz w:val="24"/>
+          <w:szCs w:val="24"/>
+          <w:lang w:val="en-US"/>
+        </w:rPr>
+        <w:t>https</w:t>
+      </w:r>
+      <w:r>
+        <w:rPr>
+          <w:rFonts w:ascii="Arial" w:hAnsi="Arial" w:cs="Arial"/>
+          <w:sz w:val="24"/>
+          <w:szCs w:val="24"/>
+        </w:rPr>
+        <w:t>://</w:t>
+      </w:r>
+      <w:proofErr w:type="spellStart"/>
+      <w:r>
+        <w:rPr>
+          <w:rFonts w:ascii="Arial" w:hAnsi="Arial" w:cs="Arial"/>
+          <w:sz w:val="24"/>
+          <w:szCs w:val="24"/>
+          <w:lang w:val="en-US"/>
+        </w:rPr>
+        <w:t>stackoverflow</w:t>
+      </w:r>
+      <w:proofErr w:type="spellEnd"/>
+      <w:r>
+        <w:rPr>
+          <w:rFonts w:ascii="Arial" w:hAnsi="Arial" w:cs="Arial"/>
+          <w:sz w:val="24"/>
+          <w:szCs w:val="24"/>
+        </w:rPr>
+        <w:t>.</w:t>
+      </w:r>
+      <w:r>
+        <w:rPr>
+          <w:rFonts w:ascii="Arial" w:hAnsi="Arial" w:cs="Arial"/>
+          <w:sz w:val="24"/>
+          <w:szCs w:val="24"/>
+          <w:lang w:val="en-US"/>
+        </w:rPr>
+        <w:t>com</w:t>
+      </w:r>
+      <w:r>
+        <w:rPr>
+          <w:rFonts w:ascii="Arial" w:hAnsi="Arial" w:cs="Arial"/>
+          <w:sz w:val="24"/>
+          <w:szCs w:val="24"/>
+        </w:rPr>
+        <w:t>/</w:t>
+      </w:r>
+      <w:r>
+        <w:rPr>
+          <w:rFonts w:ascii="Arial" w:hAnsi="Arial" w:cs="Arial"/>
+          <w:sz w:val="24"/>
+          <w:szCs w:val="24"/>
+          <w:lang w:val="en-US"/>
+        </w:rPr>
+        <w:t>questions</w:t>
+      </w:r>
+      <w:r>
+        <w:rPr>
+          <w:rFonts w:ascii="Arial" w:hAnsi="Arial" w:cs="Arial"/>
+          <w:sz w:val="24"/>
+          <w:szCs w:val="24"/>
+        </w:rPr>
+        <w:t>/38705694/</w:t>
+      </w:r>
+      <w:r>
+        <w:rPr>
+          <w:rFonts w:ascii="Arial" w:hAnsi="Arial" w:cs="Arial"/>
+          <w:sz w:val="24"/>
+          <w:szCs w:val="24"/>
+          <w:lang w:val="en-US"/>
+        </w:rPr>
+        <w:t>add</w:t>
+      </w:r>
+      <w:r>
+        <w:rPr>
+          <w:rFonts w:ascii="Arial" w:hAnsi="Arial" w:cs="Arial"/>
+          <w:sz w:val="24"/>
+          <w:szCs w:val="24"/>
+        </w:rPr>
+        <w:t>-</w:t>
+      </w:r>
+      <w:r>
+        <w:rPr>
+          <w:rFonts w:ascii="Arial" w:hAnsi="Arial" w:cs="Arial"/>
+          <w:sz w:val="24"/>
+          <w:szCs w:val="24"/>
+          <w:lang w:val="en-US"/>
+        </w:rPr>
+        <w:t>migration</w:t>
+      </w:r>
+      <w:r>
+        <w:rPr>
+          <w:rFonts w:ascii="Arial" w:hAnsi="Arial" w:cs="Arial"/>
+          <w:sz w:val="24"/>
+          <w:szCs w:val="24"/>
+        </w:rPr>
+        <w:t>-</w:t>
+      </w:r>
+      <w:r>
+        <w:rPr>
+          <w:rFonts w:ascii="Arial" w:hAnsi="Arial" w:cs="Arial"/>
+          <w:sz w:val="24"/>
+          <w:szCs w:val="24"/>
+          <w:lang w:val="en-US"/>
+        </w:rPr>
+        <w:t>with</w:t>
+      </w:r>
+      <w:r>
+        <w:rPr>
+          <w:rFonts w:ascii="Arial" w:hAnsi="Arial" w:cs="Arial"/>
+          <w:sz w:val="24"/>
+          <w:szCs w:val="24"/>
+        </w:rPr>
+        <w:t>-</w:t>
+      </w:r>
+      <w:r>
+        <w:rPr>
+          <w:rFonts w:ascii="Arial" w:hAnsi="Arial" w:cs="Arial"/>
+          <w:sz w:val="24"/>
+          <w:szCs w:val="24"/>
+          <w:lang w:val="en-US"/>
+        </w:rPr>
+        <w:t>different</w:t>
+      </w:r>
+      <w:r>
+        <w:rPr>
+          <w:rFonts w:ascii="Arial" w:hAnsi="Arial" w:cs="Arial"/>
+          <w:sz w:val="24"/>
+          <w:szCs w:val="24"/>
+        </w:rPr>
+        <w:t>-</w:t>
+      </w:r>
+      <w:r>
+        <w:rPr>
+          <w:rFonts w:ascii="Arial" w:hAnsi="Arial" w:cs="Arial"/>
+          <w:sz w:val="24"/>
+          <w:szCs w:val="24"/>
+          <w:lang w:val="en-US"/>
+        </w:rPr>
+        <w:t>assembly</w:t>
+      </w:r>
     </w:p>
     <w:sectPr>
       <w:pgSz w:w="11906" w:h="16838"/>
@@ -1979,6 +2071,17 @@
     <w:basedOn w:val="a0"/>
     <w:rsid w:val="007F1404"/>
   </w:style>
+  <w:style w:type="character" w:styleId="a5">
+    <w:name w:val="Hyperlink"/>
+    <w:basedOn w:val="a0"/>
+    <w:uiPriority w:val="99"/>
+    <w:unhideWhenUsed/>
+    <w:rsid w:val="00AA551F"/>
+    <w:rPr>
+      <w:color w:val="0563C1" w:themeColor="hyperlink"/>
+      <w:u w:val="single"/>
+    </w:rPr>
+  </w:style>
 </w:styles>
 </file>
 

</xml_diff>